<commit_message>
Finishing the translation of Spurgeon text
</commit_message>
<xml_diff>
--- a/PARA GUSTAVO ALVES ••• Spurgeon e a Coragem no Púltipo, por Tom Ascol.docx
+++ b/PARA GUSTAVO ALVES ••• Spurgeon e a Coragem no Púltipo, por Tom Ascol.docx
@@ -1017,10 +1017,104 @@
                 <w:sz w:val="20"/>
                 <w:szCs w:val="20"/>
               </w:rPr>
-              <w:t xml:space="preserve">É hoje como era nos dias da regorma. É necessário tomar uma decisão. Aqui está o dia para o homem, onde está o homem para o dia? Nós que tivemos o evangelho passado para nós através de mãos de mártires, </w:t>
+              <w:t>É hoje como era nos dias da regorma. É necessário tomar uma decisão. Aqui está o dia para o homem, onde está o homem para o dia? Nós que tivemos o evangelho passado para n</w:t>
+            </w:r>
+            <w:r>
+              <w:rPr>
+                <w:rFonts w:ascii="Helvetica" w:hAnsi="Helvetica" w:cs="Arial"/>
+                <w:color w:val="4472C4" w:themeColor="accent5"/>
+                <w:sz w:val="20"/>
+                <w:szCs w:val="20"/>
+              </w:rPr>
+              <w:t xml:space="preserve">ós através de mãos de mártires não ousamos brincar com ele, nem sentamos para ouvir isso negado por traidores, que fingem ama-lo, mas se aborrecem com cada linha dele. Olhe, senhores, ainda há eras para vir. Se o Senhor não aparecer rapidamente, virá uma outra geração, e outra, e todas essas gerações serão contaminadas e feridas se não formos fiéis a Deus e a sua verdade hoje. Temos que chegar a um pondo de </w:t>
+            </w:r>
+            <w:r>
+              <w:rPr>
+                <w:rFonts w:ascii="Helvetica" w:hAnsi="Helvetica" w:cs="Arial"/>
+                <w:color w:val="4472C4" w:themeColor="accent5"/>
+                <w:sz w:val="20"/>
+                <w:szCs w:val="20"/>
+              </w:rPr>
+              <w:lastRenderedPageBreak/>
+              <w:t>virada. Se virarmos para a direita, talvez nossos filhos e os filhos dos nossos filhos irão por esse caminho; mas se virarmos para a esquerda, gerações ainda não nascidas irão amaldiçoar nossos nomes por termos sidos infiéis a Deus e a sua palavra.</w:t>
+            </w:r>
+          </w:p>
+          <w:p>
+            <w:pPr>
+              <w:rPr>
+                <w:rFonts w:ascii="Helvetica" w:hAnsi="Helvetica" w:cs="Arial"/>
+                <w:color w:val="4472C4" w:themeColor="accent5"/>
+                <w:sz w:val="20"/>
+                <w:szCs w:val="20"/>
+              </w:rPr>
+            </w:pPr>
+            <w:r>
+              <w:rPr>
+                <w:rFonts w:ascii="Helvetica" w:hAnsi="Helvetica" w:cs="Arial"/>
+                <w:color w:val="4472C4" w:themeColor="accent5"/>
+                <w:sz w:val="20"/>
+                <w:szCs w:val="20"/>
+              </w:rPr>
+              <w:t xml:space="preserve">Em um discurso a colegas pastores Spurgeon reiterou sua determinação em permanecer inflexível perante os deuses modernos da incredulidade. Por sua posição na controvérsia de Down-Grade ele estava disposto a ser “comido por cachorros pelos próximos 50 anos” porque ele estava confiante que sua causa estava certa e essa história iria vinga-lo. Melhor </w:t>
+            </w:r>
+            <w:r>
+              <w:rPr>
+                <w:rFonts w:ascii="Helvetica" w:hAnsi="Helvetica" w:cs="Arial"/>
+                <w:color w:val="4472C4" w:themeColor="accent5"/>
+                <w:sz w:val="20"/>
+                <w:szCs w:val="20"/>
+              </w:rPr>
+              <w:t>suportar a perda da própria vida pela causa de Deus e da verdade, Spurgeon raciocinou, do que ser lançado sobre “aqueles suco miserável que é feito de falhas covardes e vidas perdidas. Deus nos salve a ti e a mim dessa desgraça!”</w:t>
+            </w:r>
+          </w:p>
+          <w:p>
+            <w:pPr>
+              <w:rPr>
+                <w:rFonts w:ascii="Helvetica" w:hAnsi="Helvetica" w:cs="Arial"/>
+                <w:color w:val="4472C4" w:themeColor="accent5"/>
+                <w:sz w:val="20"/>
+                <w:szCs w:val="20"/>
+              </w:rPr>
+            </w:pPr>
+            <w:r>
+              <w:rPr>
+                <w:rFonts w:ascii="Helvetica" w:hAnsi="Helvetica" w:cs="Arial"/>
+                <w:color w:val="4472C4" w:themeColor="accent5"/>
+                <w:sz w:val="20"/>
+                <w:szCs w:val="20"/>
+              </w:rPr>
+              <w:t>O evangelho que foi assegurado para nós e confiado a nós por um alto preço é digno de tal coragem da parte daqueles que são seus mordomos</w:t>
             </w:r>
             <w:bookmarkStart w:id="1" w:name="_GoBack"/>
             <w:bookmarkEnd w:id="1"/>
+            <w:r>
+              <w:rPr>
+                <w:rFonts w:ascii="Helvetica" w:hAnsi="Helvetica" w:cs="Arial"/>
+                <w:color w:val="4472C4" w:themeColor="accent5"/>
+                <w:sz w:val="20"/>
+                <w:szCs w:val="20"/>
+              </w:rPr>
+              <w:t xml:space="preserve"> </w:t>
+            </w:r>
+          </w:p>
+          <w:p>
+            <w:pPr>
+              <w:rPr>
+                <w:rFonts w:ascii="Helvetica" w:hAnsi="Helvetica" w:cs="Arial"/>
+                <w:color w:val="4472C4" w:themeColor="accent5"/>
+                <w:sz w:val="20"/>
+                <w:szCs w:val="20"/>
+              </w:rPr>
+            </w:pPr>
+            <w:r>
+              <w:rPr>
+                <w:rFonts w:ascii="Helvetica" w:hAnsi="Helvetica" w:cs="Arial"/>
+                <w:color w:val="4472C4" w:themeColor="accent5"/>
+                <w:sz w:val="20"/>
+                <w:szCs w:val="20"/>
+              </w:rPr>
+              <w:t>,</w:t>
+            </w:r>
           </w:p>
         </w:tc>
       </w:tr>
@@ -8996,7 +9090,7 @@
 </file>
 
 <file path=customXml/itemProps1.xml><?xml version="1.0" encoding="utf-8"?>
-<ds:datastoreItem xmlns:ds="http://schemas.openxmlformats.org/officeDocument/2006/customXml" ds:itemID="{8E924D3A-21FF-4D4C-8864-73C7BE88AE3A}">
+<ds:datastoreItem xmlns:ds="http://schemas.openxmlformats.org/officeDocument/2006/customXml" ds:itemID="{BA101078-4B9B-4C12-A1D7-9DCE50905D25}">
   <ds:schemaRefs>
     <ds:schemaRef ds:uri="http://schemas.openxmlformats.org/officeDocument/2006/bibliography"/>
   </ds:schemaRefs>

</xml_diff>